<commit_message>
Updated events planning document for project
</commit_message>
<xml_diff>
--- a/Weekly Assignment 4_Events_Planning.docx
+++ b/Weekly Assignment 4_Events_Planning.docx
@@ -39,9 +39,9 @@
         <w:tblLook w:val="04A0" w:firstRow="1" w:lastRow="0" w:firstColumn="1" w:lastColumn="0" w:noHBand="0" w:noVBand="1"/>
       </w:tblPr>
       <w:tblGrid>
-        <w:gridCol w:w="2120"/>
-        <w:gridCol w:w="2125"/>
-        <w:gridCol w:w="5105"/>
+        <w:gridCol w:w="2212"/>
+        <w:gridCol w:w="2098"/>
+        <w:gridCol w:w="5040"/>
       </w:tblGrid>
       <w:tr>
         <w:tc>
@@ -124,19 +124,43 @@
           <w:tcPr>
             <w:tcW w:w="2337" w:type="dxa"/>
           </w:tcPr>
-          <w:p/>
-        </w:tc>
-        <w:tc>
-          <w:tcPr>
-            <w:tcW w:w="2337" w:type="dxa"/>
-          </w:tcPr>
-          <w:p/>
+          <w:p>
+            <w:r>
+              <w:t>frmAirBnb</w:t>
+            </w:r>
+          </w:p>
+        </w:tc>
+        <w:tc>
+          <w:tcPr>
+            <w:tcW w:w="2337" w:type="dxa"/>
+          </w:tcPr>
+          <w:p>
+            <w:r>
+              <w:t>Form executing</w:t>
+            </w:r>
+          </w:p>
         </w:tc>
         <w:tc>
           <w:tcPr>
             <w:tcW w:w="5760" w:type="dxa"/>
           </w:tcPr>
-          <w:p/>
+          <w:p>
+            <w:r>
+              <w:t>Form will be centered.</w:t>
+            </w:r>
+            <w:r>
+              <w:br/>
+            </w:r>
+            <w:r>
+              <w:t>Constant variable declared</w:t>
+            </w:r>
+            <w:r>
+              <w:t xml:space="preserve"> called decTotalCost and set to 79D for decimal</w:t>
+            </w:r>
+            <w:r>
+              <w:t>.</w:t>
+            </w:r>
+          </w:p>
         </w:tc>
       </w:tr>
       <w:tr>
@@ -144,19 +168,183 @@
           <w:tcPr>
             <w:tcW w:w="2337" w:type="dxa"/>
           </w:tcPr>
-          <w:p/>
-        </w:tc>
-        <w:tc>
-          <w:tcPr>
-            <w:tcW w:w="2337" w:type="dxa"/>
-          </w:tcPr>
-          <w:p/>
+          <w:p>
+            <w:r>
+              <w:t>frmAirBnb_Load</w:t>
+            </w:r>
+          </w:p>
+        </w:tc>
+        <w:tc>
+          <w:tcPr>
+            <w:tcW w:w="2337" w:type="dxa"/>
+          </w:tcPr>
+          <w:p>
+            <w:r>
+              <w:t>Form loading</w:t>
+            </w:r>
+          </w:p>
         </w:tc>
         <w:tc>
           <w:tcPr>
             <w:tcW w:w="5760" w:type="dxa"/>
           </w:tcPr>
-          <w:p/>
+          <w:p>
+            <w:r>
+              <w:t xml:space="preserve">The Calculate costs text will be </w:t>
+            </w:r>
+            <w:r>
+              <w:t xml:space="preserve">set to </w:t>
+            </w:r>
+            <w:r>
+              <w:t>blank.</w:t>
+            </w:r>
+          </w:p>
+          <w:p>
+            <w:r>
+              <w:t xml:space="preserve">The Number of nights </w:t>
+            </w:r>
+            <w:r>
+              <w:t xml:space="preserve">text box </w:t>
+            </w:r>
+            <w:r>
+              <w:t>will be set to blank.</w:t>
+            </w:r>
+          </w:p>
+          <w:p>
+            <w:r>
+              <w:t>The number of nights text box will be focused with cursor set to this box.</w:t>
+            </w:r>
+          </w:p>
+        </w:tc>
+      </w:tr>
+      <w:tr>
+        <w:tc>
+          <w:tcPr>
+            <w:tcW w:w="2337" w:type="dxa"/>
+          </w:tcPr>
+          <w:p>
+            <w:r>
+              <w:t>btnExit_Click</w:t>
+            </w:r>
+          </w:p>
+        </w:tc>
+        <w:tc>
+          <w:tcPr>
+            <w:tcW w:w="2337" w:type="dxa"/>
+          </w:tcPr>
+          <w:p>
+            <w:r>
+              <w:t>Click exit button</w:t>
+            </w:r>
+          </w:p>
+        </w:tc>
+        <w:tc>
+          <w:tcPr>
+            <w:tcW w:w="5760" w:type="dxa"/>
+          </w:tcPr>
+          <w:p>
+            <w:r>
+              <w:t>Program will close.</w:t>
+            </w:r>
+          </w:p>
+        </w:tc>
+      </w:tr>
+      <w:tr>
+        <w:tc>
+          <w:tcPr>
+            <w:tcW w:w="2337" w:type="dxa"/>
+          </w:tcPr>
+          <w:p>
+            <w:r>
+              <w:t>btnCost_Click</w:t>
+            </w:r>
+          </w:p>
+        </w:tc>
+        <w:tc>
+          <w:tcPr>
+            <w:tcW w:w="2337" w:type="dxa"/>
+          </w:tcPr>
+          <w:p>
+            <w:r>
+              <w:t>Click display cost button</w:t>
+            </w:r>
+          </w:p>
+        </w:tc>
+        <w:tc>
+          <w:tcPr>
+            <w:tcW w:w="5760" w:type="dxa"/>
+          </w:tcPr>
+          <w:p>
+            <w:r>
+              <w:t>3 Variables declared.</w:t>
+            </w:r>
+            <w:r>
+              <w:br/>
+              <w:t>strNumNights is declared and set to the incoming text from the text box.</w:t>
+            </w:r>
+            <w:r>
+              <w:br/>
+              <w:t xml:space="preserve">intNumNights is declared and </w:t>
+            </w:r>
+            <w:r>
+              <w:t>set to the incoming text from the text box as a converted integer.</w:t>
+            </w:r>
+          </w:p>
+          <w:p>
+            <w:r>
+              <w:t>decTotalCostOfStay is set to the intNumNights multiplied by the costant variable decTotalCost.</w:t>
+            </w:r>
+          </w:p>
+          <w:p>
+            <w:r>
+              <w:t>The lblCalcCost text is set to the result of the multiplication above and converted to a string with dollar si</w:t>
+            </w:r>
+            <w:r>
+              <w:t>gn by using “C” for currency.</w:t>
+            </w:r>
+          </w:p>
+        </w:tc>
+      </w:tr>
+      <w:tr>
+        <w:tc>
+          <w:tcPr>
+            <w:tcW w:w="2337" w:type="dxa"/>
+          </w:tcPr>
+          <w:p>
+            <w:r>
+              <w:t>btnClear_Click</w:t>
+            </w:r>
+          </w:p>
+        </w:tc>
+        <w:tc>
+          <w:tcPr>
+            <w:tcW w:w="2337" w:type="dxa"/>
+          </w:tcPr>
+          <w:p>
+            <w:r>
+              <w:t>Click clear button</w:t>
+            </w:r>
+          </w:p>
+        </w:tc>
+        <w:tc>
+          <w:tcPr>
+            <w:tcW w:w="5760" w:type="dxa"/>
+          </w:tcPr>
+          <w:p>
+            <w:r>
+              <w:t>The lblbCalcCost text will be set to blank.</w:t>
+            </w:r>
+          </w:p>
+          <w:p>
+            <w:r>
+              <w:t>The number of nights text box will be set to blank.</w:t>
+            </w:r>
+          </w:p>
+          <w:p>
+            <w:r>
+              <w:t>The number of nights text box will be focused with the cursor set to this box.</w:t>
+            </w:r>
+          </w:p>
         </w:tc>
       </w:tr>
     </w:tbl>

</xml_diff>